<commit_message>
Test push for netifly
</commit_message>
<xml_diff>
--- a/Bas_Van_Massenhove_Voorstel_eindopdracht.docx
+++ b/Bas_Van_Massenhove_Voorstel_eindopdracht.docx
@@ -771,7 +771,7 @@
       </w:pPr>
       <w:r>
         <w:rPr>
-          <w:lang w:val="en-US"/>
+          <w:lang w:val="nl-NL"/>
         </w:rPr>
         <w:t>-</w:t>
       </w:r>
@@ -787,7 +787,7 @@
       </w:pPr>
       <w:r>
         <w:rPr>
-          <w:lang w:val="en-US"/>
+          <w:lang w:val="nl-NL"/>
         </w:rPr>
         <w:t>-</w:t>
       </w:r>
@@ -1250,6 +1250,22 @@
         </w:rPr>
         <w:t>Filter opties tonen door op een knop te klikken is ook een micro transaction</w:t>
       </w:r>
+    </w:p>
+    <w:p>
+      <w:pPr>
+        <w:shd w:val="clear" w:color="auto" w:fill="FFFFFF"/>
+        <w:spacing w:before="100" w:beforeAutospacing="1" w:after="100" w:afterAutospacing="1" w:line="240" w:lineRule="auto"/>
+        <w:ind w:firstLine="720"/>
+        <w:rPr>
+          <w:rFonts w:ascii="Lato" w:eastAsia="Times New Roman" w:hAnsi="Lato" w:cs="Times New Roman"/>
+          <w:color w:val="2D3B45"/>
+          <w:kern w:val="0"/>
+          <w:sz w:val="24"/>
+          <w:szCs w:val="24"/>
+          <w:lang w:val="nl-NL" w:eastAsia="en-BE"/>
+          <w14:ligatures w14:val="none"/>
+        </w:rPr>
+      </w:pPr>
     </w:p>
     <w:sectPr>
       <w:pgSz w:w="11906" w:h="16838"/>
@@ -1815,14 +1831,14 @@
     <w:lsdException w:name="Unresolved Mention" w:semiHidden="1" w:unhideWhenUsed="1"/>
     <w:lsdException w:name="Smart Link" w:semiHidden="1" w:unhideWhenUsed="1"/>
   </w:latentStyles>
-  <w:style w:type="paragraph" w:default="1" w:styleId="Normal">
+  <w:style w:type="paragraph" w:default="1" w:styleId="Standaard">
     <w:name w:val="Normal"/>
     <w:qFormat/>
   </w:style>
-  <w:style w:type="paragraph" w:styleId="Heading2">
+  <w:style w:type="paragraph" w:styleId="Kop2">
     <w:name w:val="heading 2"/>
-    <w:basedOn w:val="Normal"/>
-    <w:link w:val="Heading2Char"/>
+    <w:basedOn w:val="Standaard"/>
+    <w:link w:val="Kop2Char"/>
     <w:uiPriority w:val="9"/>
     <w:qFormat/>
     <w:rsid w:val="00C621DB"/>
@@ -1841,13 +1857,13 @@
       <w14:ligatures w14:val="none"/>
     </w:rPr>
   </w:style>
-  <w:style w:type="character" w:default="1" w:styleId="DefaultParagraphFont">
+  <w:style w:type="character" w:default="1" w:styleId="Standaardalinea-lettertype">
     <w:name w:val="Default Paragraph Font"/>
     <w:uiPriority w:val="1"/>
     <w:semiHidden/>
     <w:unhideWhenUsed/>
   </w:style>
-  <w:style w:type="table" w:default="1" w:styleId="TableNormal">
+  <w:style w:type="table" w:default="1" w:styleId="Standaardtabel">
     <w:name w:val="Normal Table"/>
     <w:uiPriority w:val="99"/>
     <w:semiHidden/>
@@ -1862,16 +1878,16 @@
       </w:tblCellMar>
     </w:tblPr>
   </w:style>
-  <w:style w:type="numbering" w:default="1" w:styleId="NoList">
+  <w:style w:type="numbering" w:default="1" w:styleId="Geenlijst">
     <w:name w:val="No List"/>
     <w:uiPriority w:val="99"/>
     <w:semiHidden/>
     <w:unhideWhenUsed/>
   </w:style>
-  <w:style w:type="character" w:customStyle="1" w:styleId="Heading2Char">
-    <w:name w:val="Heading 2 Char"/>
-    <w:basedOn w:val="DefaultParagraphFont"/>
-    <w:link w:val="Heading2"/>
+  <w:style w:type="character" w:customStyle="1" w:styleId="Kop2Char">
+    <w:name w:val="Kop 2 Char"/>
+    <w:basedOn w:val="Standaardalinea-lettertype"/>
+    <w:link w:val="Kop2"/>
     <w:uiPriority w:val="9"/>
     <w:rsid w:val="00C621DB"/>
     <w:rPr>
@@ -1885,9 +1901,9 @@
       <w14:ligatures w14:val="none"/>
     </w:rPr>
   </w:style>
-  <w:style w:type="paragraph" w:styleId="ListParagraph">
+  <w:style w:type="paragraph" w:styleId="Lijstalinea">
     <w:name w:val="List Paragraph"/>
-    <w:basedOn w:val="Normal"/>
+    <w:basedOn w:val="Standaard"/>
     <w:uiPriority w:val="34"/>
     <w:qFormat/>
     <w:rsid w:val="00D65522"/>
@@ -1898,7 +1914,7 @@
   </w:style>
   <w:style w:type="character" w:styleId="Hyperlink">
     <w:name w:val="Hyperlink"/>
-    <w:basedOn w:val="DefaultParagraphFont"/>
+    <w:basedOn w:val="Standaardalinea-lettertype"/>
     <w:uiPriority w:val="99"/>
     <w:unhideWhenUsed/>
     <w:rsid w:val="008772F7"/>
@@ -1907,9 +1923,9 @@
       <w:u w:val="single"/>
     </w:rPr>
   </w:style>
-  <w:style w:type="character" w:styleId="UnresolvedMention">
+  <w:style w:type="character" w:styleId="Onopgelostemelding">
     <w:name w:val="Unresolved Mention"/>
-    <w:basedOn w:val="DefaultParagraphFont"/>
+    <w:basedOn w:val="Standaardalinea-lettertype"/>
     <w:uiPriority w:val="99"/>
     <w:semiHidden/>
     <w:unhideWhenUsed/>

</xml_diff>